<commit_message>
I had to soft-reset a bunch of changes to unde the accidental inclusion of two large RDS files.
Changes include all revisions up to the last pass-off to @iceageecologist & include code changes to improve the modularity of the code.
</commit_message>
<xml_diff>
--- a/word_template.docx
+++ b/word_template.docx
@@ -3,6 +3,12 @@
 <w:document xmlns:wpc="http://schemas.microsoft.com/office/word/2010/wordprocessingCanvas" xmlns:mc="http://schemas.openxmlformats.org/markup-compatibility/2006" xmlns:o="urn:schemas-microsoft-com:office:office" xmlns:r="http://schemas.openxmlformats.org/officeDocument/2006/relationships" xmlns:m="http://schemas.openxmlformats.org/officeDocument/2006/math" xmlns:v="urn:schemas-microsoft-com:vml" xmlns:wp14="http://schemas.microsoft.com/office/word/2010/wordprocessingDrawing" xmlns:wp="http://schemas.openxmlformats.org/drawingml/2006/wordprocessingDrawing" xmlns:w10="urn:schemas-microsoft-com:office:word" xmlns:w="http://schemas.openxmlformats.org/wordprocessingml/2006/main" xmlns:w14="http://schemas.microsoft.com/office/word/2010/wordml" xmlns:w15="http://schemas.microsoft.com/office/word/2012/wordml" xmlns:wpg="http://schemas.microsoft.com/office/word/2010/wordprocessingGroup" xmlns:wpi="http://schemas.microsoft.com/office/word/2010/wordprocessingInk" xmlns:wne="http://schemas.microsoft.com/office/word/2006/wordml" xmlns:wps="http://schemas.microsoft.com/office/word/2010/wordprocessingShape" mc:Ignorable="w14 w15 wp14">
   <w:body>
     <w:p>
+      <w:pPr>
+        <w:pStyle w:val="BlockText"/>
+      </w:pPr>
+      <w:r>
+        <w:t>asa</w:t>
+      </w:r>
       <w:bookmarkStart w:id="0" w:name="_GoBack"/>
       <w:bookmarkEnd w:id="0"/>
     </w:p>
@@ -856,14 +862,18 @@
     <w:uiPriority w:val="9"/>
     <w:unhideWhenUsed/>
     <w:qFormat/>
+    <w:rsid w:val="008A3615"/>
     <w:pPr>
       <w:spacing w:before="100" w:after="100"/>
+      <w:ind w:left="720"/>
     </w:pPr>
     <w:rPr>
       <w:rFonts w:asciiTheme="majorHAnsi" w:eastAsiaTheme="majorEastAsia" w:hAnsiTheme="majorHAnsi" w:cstheme="majorBidi"/>
       <w:bCs/>
+      <w:i/>
       <w:sz w:val="20"/>
       <w:szCs w:val="20"/>
+      <w:lang w:val="en-CA"/>
     </w:rPr>
   </w:style>
   <w:style w:type="paragraph" w:styleId="FootnoteText">

</xml_diff>